<commit_message>
11/5/2018 MAMATHA CHICK IN
</commit_message>
<xml_diff>
--- a/customer _details/KIRAN/SEP/BELGAM/MDS/PURCHASE DETAILS.docx
+++ b/customer _details/KIRAN/SEP/BELGAM/MDS/PURCHASE DETAILS.docx
@@ -1053,13 +1053,7 @@
         <w:rPr>
           <w:rFonts w:ascii="Courier New" w:hAnsi="Courier New" w:cs="Courier New"/>
         </w:rPr>
-        <w:t>TUE May 08</w:t>
-      </w:r>
-      <w:r>
-        <w:rPr>
-          <w:rFonts w:ascii="Courier New" w:hAnsi="Courier New" w:cs="Courier New"/>
-        </w:rPr>
-        <w:t xml:space="preserve"> 13:53:18 IST 2018</w:t>
+        <w:t>TUE May 08 13:53:18 IST 2018</w:t>
       </w:r>
     </w:p>
     <w:p>
@@ -1401,6 +1395,392 @@
         <w:tab/>
         <w:t>- 178091.0</w:t>
       </w:r>
+    </w:p>
+    <w:p>
+      <w:pPr>
+        <w:pStyle w:val="PlainText"/>
+        <w:rPr>
+          <w:rFonts w:ascii="Courier New" w:hAnsi="Courier New" w:cs="Courier New"/>
+          <w:b/>
+        </w:rPr>
+      </w:pPr>
+    </w:p>
+    <w:p>
+      <w:pPr>
+        <w:pStyle w:val="PlainText"/>
+        <w:rPr>
+          <w:rFonts w:ascii="Courier New" w:hAnsi="Courier New" w:cs="Courier New"/>
+        </w:rPr>
+      </w:pPr>
+      <w:r>
+        <w:rPr>
+          <w:rFonts w:ascii="Courier New" w:hAnsi="Courier New" w:cs="Courier New"/>
+        </w:rPr>
+        <w:t>THU May 10</w:t>
+      </w:r>
+      <w:r>
+        <w:rPr>
+          <w:rFonts w:ascii="Courier New" w:hAnsi="Courier New" w:cs="Courier New"/>
+        </w:rPr>
+        <w:t xml:space="preserve"> 15:07:40 IST 2018</w:t>
+      </w:r>
+    </w:p>
+    <w:p>
+      <w:pPr>
+        <w:pStyle w:val="PlainText"/>
+        <w:rPr>
+          <w:rFonts w:ascii="Courier New" w:hAnsi="Courier New" w:cs="Courier New"/>
+        </w:rPr>
+      </w:pPr>
+      <w:r>
+        <w:rPr>
+          <w:rFonts w:ascii="Courier New" w:hAnsi="Courier New" w:cs="Courier New"/>
+        </w:rPr>
+        <w:t>Person Name</w:t>
+      </w:r>
+      <w:r>
+        <w:rPr>
+          <w:rFonts w:ascii="Courier New" w:hAnsi="Courier New" w:cs="Courier New"/>
+        </w:rPr>
+        <w:tab/>
+      </w:r>
+      <w:r>
+        <w:rPr>
+          <w:rFonts w:ascii="Courier New" w:hAnsi="Courier New" w:cs="Courier New"/>
+        </w:rPr>
+        <w:tab/>
+      </w:r>
+      <w:r>
+        <w:rPr>
+          <w:rFonts w:ascii="Courier New" w:hAnsi="Courier New" w:cs="Courier New"/>
+        </w:rPr>
+        <w:tab/>
+      </w:r>
+      <w:r>
+        <w:rPr>
+          <w:rFonts w:ascii="Courier New" w:hAnsi="Courier New" w:cs="Courier New"/>
+        </w:rPr>
+        <w:tab/>
+        <w:t>- MDS</w:t>
+      </w:r>
+    </w:p>
+    <w:p>
+      <w:pPr>
+        <w:pStyle w:val="PlainText"/>
+        <w:rPr>
+          <w:rFonts w:ascii="Courier New" w:hAnsi="Courier New" w:cs="Courier New"/>
+        </w:rPr>
+      </w:pPr>
+      <w:r>
+        <w:rPr>
+          <w:rFonts w:ascii="Courier New" w:hAnsi="Courier New" w:cs="Courier New"/>
+        </w:rPr>
+        <w:t>Bill number</w:t>
+      </w:r>
+      <w:r>
+        <w:rPr>
+          <w:rFonts w:ascii="Courier New" w:hAnsi="Courier New" w:cs="Courier New"/>
+        </w:rPr>
+        <w:tab/>
+      </w:r>
+      <w:r>
+        <w:rPr>
+          <w:rFonts w:ascii="Courier New" w:hAnsi="Courier New" w:cs="Courier New"/>
+        </w:rPr>
+        <w:tab/>
+      </w:r>
+      <w:r>
+        <w:rPr>
+          <w:rFonts w:ascii="Courier New" w:hAnsi="Courier New" w:cs="Courier New"/>
+        </w:rPr>
+        <w:tab/>
+      </w:r>
+      <w:r>
+        <w:rPr>
+          <w:rFonts w:ascii="Courier New" w:hAnsi="Courier New" w:cs="Courier New"/>
+        </w:rPr>
+        <w:tab/>
+        <w:t>- 1923</w:t>
+      </w:r>
+    </w:p>
+    <w:p>
+      <w:pPr>
+        <w:pStyle w:val="PlainText"/>
+        <w:rPr>
+          <w:rFonts w:ascii="Courier New" w:hAnsi="Courier New" w:cs="Courier New"/>
+        </w:rPr>
+      </w:pPr>
+      <w:r>
+        <w:rPr>
+          <w:rFonts w:ascii="Courier New" w:hAnsi="Courier New" w:cs="Courier New"/>
+        </w:rPr>
+        <w:t>---------------------------------------------------------------</w:t>
+      </w:r>
+    </w:p>
+    <w:p>
+      <w:pPr>
+        <w:pStyle w:val="PlainText"/>
+        <w:rPr>
+          <w:rFonts w:ascii="Courier New" w:hAnsi="Courier New" w:cs="Courier New"/>
+        </w:rPr>
+      </w:pPr>
+      <w:r>
+        <w:rPr>
+          <w:rFonts w:ascii="Courier New" w:hAnsi="Courier New" w:cs="Courier New"/>
+        </w:rPr>
+        <w:t>Item Name</w:t>
+      </w:r>
+      <w:r>
+        <w:rPr>
+          <w:rFonts w:ascii="Courier New" w:hAnsi="Courier New" w:cs="Courier New"/>
+        </w:rPr>
+        <w:tab/>
+      </w:r>
+      <w:r>
+        <w:rPr>
+          <w:rFonts w:ascii="Courier New" w:hAnsi="Courier New" w:cs="Courier New"/>
+        </w:rPr>
+        <w:tab/>
+      </w:r>
+      <w:r>
+        <w:rPr>
+          <w:rFonts w:ascii="Courier New" w:hAnsi="Courier New" w:cs="Courier New"/>
+        </w:rPr>
+        <w:tab/>
+      </w:r>
+      <w:r>
+        <w:rPr>
+          <w:rFonts w:ascii="Courier New" w:hAnsi="Courier New" w:cs="Courier New"/>
+        </w:rPr>
+        <w:tab/>
+        <w:t>- CARROT</w:t>
+      </w:r>
+    </w:p>
+    <w:p>
+      <w:pPr>
+        <w:pStyle w:val="PlainText"/>
+        <w:rPr>
+          <w:rFonts w:ascii="Courier New" w:hAnsi="Courier New" w:cs="Courier New"/>
+        </w:rPr>
+      </w:pPr>
+      <w:r>
+        <w:rPr>
+          <w:rFonts w:ascii="Courier New" w:hAnsi="Courier New" w:cs="Courier New"/>
+        </w:rPr>
+        <w:t>Number of Pockets</w:t>
+      </w:r>
+      <w:r>
+        <w:rPr>
+          <w:rFonts w:ascii="Courier New" w:hAnsi="Courier New" w:cs="Courier New"/>
+        </w:rPr>
+        <w:tab/>
+      </w:r>
+      <w:r>
+        <w:rPr>
+          <w:rFonts w:ascii="Courier New" w:hAnsi="Courier New" w:cs="Courier New"/>
+        </w:rPr>
+        <w:tab/>
+      </w:r>
+      <w:r>
+        <w:rPr>
+          <w:rFonts w:ascii="Courier New" w:hAnsi="Courier New" w:cs="Courier New"/>
+        </w:rPr>
+        <w:tab/>
+        <w:t>- 10</w:t>
+      </w:r>
+    </w:p>
+    <w:p>
+      <w:pPr>
+        <w:pStyle w:val="PlainText"/>
+        <w:rPr>
+          <w:rFonts w:ascii="Courier New" w:hAnsi="Courier New" w:cs="Courier New"/>
+        </w:rPr>
+      </w:pPr>
+      <w:r>
+        <w:rPr>
+          <w:rFonts w:ascii="Courier New" w:hAnsi="Courier New" w:cs="Courier New"/>
+        </w:rPr>
+        <w:t>Number of KGs</w:t>
+      </w:r>
+      <w:r>
+        <w:rPr>
+          <w:rFonts w:ascii="Courier New" w:hAnsi="Courier New" w:cs="Courier New"/>
+        </w:rPr>
+        <w:tab/>
+      </w:r>
+      <w:r>
+        <w:rPr>
+          <w:rFonts w:ascii="Courier New" w:hAnsi="Courier New" w:cs="Courier New"/>
+        </w:rPr>
+        <w:tab/>
+      </w:r>
+      <w:r>
+        <w:rPr>
+          <w:rFonts w:ascii="Courier New" w:hAnsi="Courier New" w:cs="Courier New"/>
+        </w:rPr>
+        <w:tab/>
+        <w:t>- 895</w:t>
+      </w:r>
+    </w:p>
+    <w:p>
+      <w:pPr>
+        <w:pStyle w:val="PlainText"/>
+        <w:rPr>
+          <w:rFonts w:ascii="Courier New" w:hAnsi="Courier New" w:cs="Courier New"/>
+        </w:rPr>
+      </w:pPr>
+      <w:r>
+        <w:rPr>
+          <w:rFonts w:ascii="Courier New" w:hAnsi="Courier New" w:cs="Courier New"/>
+        </w:rPr>
+        <w:t>Rate</w:t>
+      </w:r>
+      <w:r>
+        <w:rPr>
+          <w:rFonts w:ascii="Courier New" w:hAnsi="Courier New" w:cs="Courier New"/>
+        </w:rPr>
+        <w:tab/>
+      </w:r>
+      <w:r>
+        <w:rPr>
+          <w:rFonts w:ascii="Courier New" w:hAnsi="Courier New" w:cs="Courier New"/>
+        </w:rPr>
+        <w:tab/>
+      </w:r>
+      <w:r>
+        <w:rPr>
+          <w:rFonts w:ascii="Courier New" w:hAnsi="Courier New" w:cs="Courier New"/>
+        </w:rPr>
+        <w:tab/>
+      </w:r>
+      <w:r>
+        <w:rPr>
+          <w:rFonts w:ascii="Courier New" w:hAnsi="Courier New" w:cs="Courier New"/>
+        </w:rPr>
+        <w:tab/>
+      </w:r>
+      <w:r>
+        <w:rPr>
+          <w:rFonts w:ascii="Courier New" w:hAnsi="Courier New" w:cs="Courier New"/>
+        </w:rPr>
+        <w:tab/>
+        <w:t>- 13</w:t>
+      </w:r>
+    </w:p>
+    <w:p>
+      <w:pPr>
+        <w:pStyle w:val="PlainText"/>
+        <w:rPr>
+          <w:rFonts w:ascii="Courier New" w:hAnsi="Courier New" w:cs="Courier New"/>
+        </w:rPr>
+      </w:pPr>
+      <w:r>
+        <w:rPr>
+          <w:rFonts w:ascii="Courier New" w:hAnsi="Courier New" w:cs="Courier New"/>
+        </w:rPr>
+        <w:t>Transport &amp; Miscellaneous</w:t>
+      </w:r>
+      <w:r>
+        <w:rPr>
+          <w:rFonts w:ascii="Courier New" w:hAnsi="Courier New" w:cs="Courier New"/>
+        </w:rPr>
+        <w:tab/>
+        <w:t>- 200</w:t>
+      </w:r>
+    </w:p>
+    <w:p>
+      <w:pPr>
+        <w:pStyle w:val="PlainText"/>
+        <w:rPr>
+          <w:rFonts w:ascii="Courier New" w:hAnsi="Courier New" w:cs="Courier New"/>
+        </w:rPr>
+      </w:pPr>
+      <w:r>
+        <w:rPr>
+          <w:rFonts w:ascii="Courier New" w:hAnsi="Courier New" w:cs="Courier New"/>
+        </w:rPr>
+        <w:t>Total Price</w:t>
+      </w:r>
+      <w:r>
+        <w:rPr>
+          <w:rFonts w:ascii="Courier New" w:hAnsi="Courier New" w:cs="Courier New"/>
+        </w:rPr>
+        <w:tab/>
+      </w:r>
+      <w:r>
+        <w:rPr>
+          <w:rFonts w:ascii="Courier New" w:hAnsi="Courier New" w:cs="Courier New"/>
+        </w:rPr>
+        <w:tab/>
+      </w:r>
+      <w:r>
+        <w:rPr>
+          <w:rFonts w:ascii="Courier New" w:hAnsi="Courier New" w:cs="Courier New"/>
+        </w:rPr>
+        <w:tab/>
+      </w:r>
+      <w:r>
+        <w:rPr>
+          <w:rFonts w:ascii="Courier New" w:hAnsi="Courier New" w:cs="Courier New"/>
+        </w:rPr>
+        <w:tab/>
+        <w:t>- 11835.0</w:t>
+      </w:r>
+    </w:p>
+    <w:p>
+      <w:pPr>
+        <w:pStyle w:val="PlainText"/>
+        <w:rPr>
+          <w:rFonts w:ascii="Courier New" w:hAnsi="Courier New" w:cs="Courier New"/>
+          <w:b/>
+        </w:rPr>
+      </w:pPr>
+      <w:r>
+        <w:rPr>
+          <w:rFonts w:ascii="Courier New" w:hAnsi="Courier New" w:cs="Courier New"/>
+          <w:b/>
+        </w:rPr>
+        <w:t>Amount balance</w:t>
+      </w:r>
+      <w:r>
+        <w:rPr>
+          <w:rFonts w:ascii="Courier New" w:hAnsi="Courier New" w:cs="Courier New"/>
+          <w:b/>
+        </w:rPr>
+        <w:tab/>
+      </w:r>
+      <w:r>
+        <w:rPr>
+          <w:rFonts w:ascii="Courier New" w:hAnsi="Courier New" w:cs="Courier New"/>
+          <w:b/>
+        </w:rPr>
+        <w:tab/>
+      </w:r>
+      <w:r>
+        <w:rPr>
+          <w:rFonts w:ascii="Courier New" w:hAnsi="Courier New" w:cs="Courier New"/>
+          <w:b/>
+        </w:rPr>
+        <w:tab/>
+        <w:t>- 189926.0</w:t>
+      </w:r>
+    </w:p>
+    <w:p>
+      <w:pPr>
+        <w:pStyle w:val="PlainText"/>
+        <w:rPr>
+          <w:rFonts w:ascii="Courier New" w:hAnsi="Courier New" w:cs="Courier New"/>
+        </w:rPr>
+      </w:pPr>
+    </w:p>
+    <w:p>
+      <w:pPr>
+        <w:pStyle w:val="PlainText"/>
+        <w:rPr>
+          <w:rFonts w:ascii="Courier New" w:hAnsi="Courier New" w:cs="Courier New"/>
+          <w:b/>
+        </w:rPr>
+      </w:pPr>
     </w:p>
     <w:p>
       <w:pPr>

</xml_diff>

<commit_message>
24/05/2018 MAMATHA CHICK IN
</commit_message>
<xml_diff>
--- a/customer _details/KIRAN/SEP/BELGAM/MDS/PURCHASE DETAILS.docx
+++ b/customer _details/KIRAN/SEP/BELGAM/MDS/PURCHASE DETAILS.docx
@@ -3240,13 +3240,7 @@
         <w:rPr>
           <w:rFonts w:ascii="Courier New" w:hAnsi="Courier New" w:cs="Courier New"/>
         </w:rPr>
-        <w:t>MON May 21</w:t>
-      </w:r>
-      <w:r>
-        <w:rPr>
-          <w:rFonts w:ascii="Courier New" w:hAnsi="Courier New" w:cs="Courier New"/>
-        </w:rPr>
-        <w:t xml:space="preserve"> 13:56:05 IST 2018</w:t>
+        <w:t>MON May 21 13:56:05 IST 2018</w:t>
       </w:r>
     </w:p>
     <w:p>
@@ -3818,6 +3812,457 @@
         <w:tab/>
         <w:t>- 274720.0</w:t>
       </w:r>
+    </w:p>
+    <w:p>
+      <w:pPr>
+        <w:pStyle w:val="PlainText"/>
+        <w:rPr>
+          <w:rFonts w:ascii="Courier New" w:hAnsi="Courier New" w:cs="Courier New"/>
+          <w:b/>
+        </w:rPr>
+      </w:pPr>
+    </w:p>
+    <w:p>
+      <w:pPr>
+        <w:pStyle w:val="PlainText"/>
+        <w:rPr>
+          <w:rFonts w:ascii="Courier New" w:hAnsi="Courier New" w:cs="Courier New"/>
+        </w:rPr>
+      </w:pPr>
+      <w:r>
+        <w:rPr>
+          <w:rFonts w:ascii="Courier New" w:hAnsi="Courier New" w:cs="Courier New"/>
+        </w:rPr>
+        <w:t>TUE May 22</w:t>
+      </w:r>
+      <w:r>
+        <w:rPr>
+          <w:rFonts w:ascii="Courier New" w:hAnsi="Courier New" w:cs="Courier New"/>
+        </w:rPr>
+        <w:t xml:space="preserve"> 11:17:36 IST 2018</w:t>
+      </w:r>
+    </w:p>
+    <w:p>
+      <w:pPr>
+        <w:pStyle w:val="PlainText"/>
+        <w:rPr>
+          <w:rFonts w:ascii="Courier New" w:hAnsi="Courier New" w:cs="Courier New"/>
+        </w:rPr>
+      </w:pPr>
+      <w:r>
+        <w:rPr>
+          <w:rFonts w:ascii="Courier New" w:hAnsi="Courier New" w:cs="Courier New"/>
+        </w:rPr>
+        <w:t>Person Name</w:t>
+      </w:r>
+      <w:r>
+        <w:rPr>
+          <w:rFonts w:ascii="Courier New" w:hAnsi="Courier New" w:cs="Courier New"/>
+        </w:rPr>
+        <w:tab/>
+      </w:r>
+      <w:r>
+        <w:rPr>
+          <w:rFonts w:ascii="Courier New" w:hAnsi="Courier New" w:cs="Courier New"/>
+        </w:rPr>
+        <w:tab/>
+      </w:r>
+      <w:r>
+        <w:rPr>
+          <w:rFonts w:ascii="Courier New" w:hAnsi="Courier New" w:cs="Courier New"/>
+        </w:rPr>
+        <w:tab/>
+      </w:r>
+      <w:r>
+        <w:rPr>
+          <w:rFonts w:ascii="Courier New" w:hAnsi="Courier New" w:cs="Courier New"/>
+        </w:rPr>
+        <w:tab/>
+        <w:t>- MDS</w:t>
+      </w:r>
+    </w:p>
+    <w:p>
+      <w:pPr>
+        <w:pStyle w:val="PlainText"/>
+        <w:rPr>
+          <w:rFonts w:ascii="Courier New" w:hAnsi="Courier New" w:cs="Courier New"/>
+        </w:rPr>
+      </w:pPr>
+      <w:r>
+        <w:rPr>
+          <w:rFonts w:ascii="Courier New" w:hAnsi="Courier New" w:cs="Courier New"/>
+        </w:rPr>
+        <w:t>Bill number</w:t>
+      </w:r>
+      <w:r>
+        <w:rPr>
+          <w:rFonts w:ascii="Courier New" w:hAnsi="Courier New" w:cs="Courier New"/>
+        </w:rPr>
+        <w:tab/>
+      </w:r>
+      <w:r>
+        <w:rPr>
+          <w:rFonts w:ascii="Courier New" w:hAnsi="Courier New" w:cs="Courier New"/>
+        </w:rPr>
+        <w:tab/>
+      </w:r>
+      <w:r>
+        <w:rPr>
+          <w:rFonts w:ascii="Courier New" w:hAnsi="Courier New" w:cs="Courier New"/>
+        </w:rPr>
+        <w:tab/>
+      </w:r>
+      <w:r>
+        <w:rPr>
+          <w:rFonts w:ascii="Courier New" w:hAnsi="Courier New" w:cs="Courier New"/>
+        </w:rPr>
+        <w:tab/>
+        <w:t>- 2040</w:t>
+      </w:r>
+    </w:p>
+    <w:p>
+      <w:pPr>
+        <w:pStyle w:val="PlainText"/>
+        <w:rPr>
+          <w:rFonts w:ascii="Courier New" w:hAnsi="Courier New" w:cs="Courier New"/>
+        </w:rPr>
+      </w:pPr>
+      <w:r>
+        <w:rPr>
+          <w:rFonts w:ascii="Courier New" w:hAnsi="Courier New" w:cs="Courier New"/>
+        </w:rPr>
+        <w:t>---------------------------------------------------------------</w:t>
+      </w:r>
+    </w:p>
+    <w:p>
+      <w:pPr>
+        <w:pStyle w:val="PlainText"/>
+        <w:rPr>
+          <w:rFonts w:ascii="Courier New" w:hAnsi="Courier New" w:cs="Courier New"/>
+        </w:rPr>
+      </w:pPr>
+      <w:r>
+        <w:rPr>
+          <w:rFonts w:ascii="Courier New" w:hAnsi="Courier New" w:cs="Courier New"/>
+        </w:rPr>
+        <w:t>Item Name</w:t>
+      </w:r>
+      <w:r>
+        <w:rPr>
+          <w:rFonts w:ascii="Courier New" w:hAnsi="Courier New" w:cs="Courier New"/>
+        </w:rPr>
+        <w:tab/>
+      </w:r>
+      <w:r>
+        <w:rPr>
+          <w:rFonts w:ascii="Courier New" w:hAnsi="Courier New" w:cs="Courier New"/>
+        </w:rPr>
+        <w:tab/>
+      </w:r>
+      <w:r>
+        <w:rPr>
+          <w:rFonts w:ascii="Courier New" w:hAnsi="Courier New" w:cs="Courier New"/>
+        </w:rPr>
+        <w:tab/>
+      </w:r>
+      <w:r>
+        <w:rPr>
+          <w:rFonts w:ascii="Courier New" w:hAnsi="Courier New" w:cs="Courier New"/>
+        </w:rPr>
+        <w:tab/>
+        <w:t>- CARROT</w:t>
+      </w:r>
+    </w:p>
+    <w:p>
+      <w:pPr>
+        <w:pStyle w:val="PlainText"/>
+        <w:rPr>
+          <w:rFonts w:ascii="Courier New" w:hAnsi="Courier New" w:cs="Courier New"/>
+        </w:rPr>
+      </w:pPr>
+      <w:r>
+        <w:rPr>
+          <w:rFonts w:ascii="Courier New" w:hAnsi="Courier New" w:cs="Courier New"/>
+        </w:rPr>
+        <w:t>Number of Pockets</w:t>
+      </w:r>
+      <w:r>
+        <w:rPr>
+          <w:rFonts w:ascii="Courier New" w:hAnsi="Courier New" w:cs="Courier New"/>
+        </w:rPr>
+        <w:tab/>
+      </w:r>
+      <w:r>
+        <w:rPr>
+          <w:rFonts w:ascii="Courier New" w:hAnsi="Courier New" w:cs="Courier New"/>
+        </w:rPr>
+        <w:tab/>
+      </w:r>
+      <w:r>
+        <w:rPr>
+          <w:rFonts w:ascii="Courier New" w:hAnsi="Courier New" w:cs="Courier New"/>
+        </w:rPr>
+        <w:tab/>
+        <w:t>- 11</w:t>
+      </w:r>
+    </w:p>
+    <w:p>
+      <w:pPr>
+        <w:pStyle w:val="PlainText"/>
+        <w:rPr>
+          <w:rFonts w:ascii="Courier New" w:hAnsi="Courier New" w:cs="Courier New"/>
+        </w:rPr>
+      </w:pPr>
+      <w:r>
+        <w:rPr>
+          <w:rFonts w:ascii="Courier New" w:hAnsi="Courier New" w:cs="Courier New"/>
+        </w:rPr>
+        <w:t>Number of KGs</w:t>
+      </w:r>
+      <w:r>
+        <w:rPr>
+          <w:rFonts w:ascii="Courier New" w:hAnsi="Courier New" w:cs="Courier New"/>
+        </w:rPr>
+        <w:tab/>
+      </w:r>
+      <w:r>
+        <w:rPr>
+          <w:rFonts w:ascii="Courier New" w:hAnsi="Courier New" w:cs="Courier New"/>
+        </w:rPr>
+        <w:tab/>
+      </w:r>
+      <w:r>
+        <w:rPr>
+          <w:rFonts w:ascii="Courier New" w:hAnsi="Courier New" w:cs="Courier New"/>
+        </w:rPr>
+        <w:tab/>
+        <w:t>- 1028</w:t>
+      </w:r>
+    </w:p>
+    <w:p>
+      <w:pPr>
+        <w:pStyle w:val="PlainText"/>
+        <w:rPr>
+          <w:rFonts w:ascii="Courier New" w:hAnsi="Courier New" w:cs="Courier New"/>
+        </w:rPr>
+      </w:pPr>
+      <w:r>
+        <w:rPr>
+          <w:rFonts w:ascii="Courier New" w:hAnsi="Courier New" w:cs="Courier New"/>
+        </w:rPr>
+        <w:t>Rate</w:t>
+      </w:r>
+      <w:r>
+        <w:rPr>
+          <w:rFonts w:ascii="Courier New" w:hAnsi="Courier New" w:cs="Courier New"/>
+        </w:rPr>
+        <w:tab/>
+      </w:r>
+      <w:r>
+        <w:rPr>
+          <w:rFonts w:ascii="Courier New" w:hAnsi="Courier New" w:cs="Courier New"/>
+        </w:rPr>
+        <w:tab/>
+      </w:r>
+      <w:r>
+        <w:rPr>
+          <w:rFonts w:ascii="Courier New" w:hAnsi="Courier New" w:cs="Courier New"/>
+        </w:rPr>
+        <w:tab/>
+      </w:r>
+      <w:r>
+        <w:rPr>
+          <w:rFonts w:ascii="Courier New" w:hAnsi="Courier New" w:cs="Courier New"/>
+        </w:rPr>
+        <w:tab/>
+      </w:r>
+      <w:r>
+        <w:rPr>
+          <w:rFonts w:ascii="Courier New" w:hAnsi="Courier New" w:cs="Courier New"/>
+        </w:rPr>
+        <w:tab/>
+        <w:t>- 16</w:t>
+      </w:r>
+    </w:p>
+    <w:p>
+      <w:pPr>
+        <w:pStyle w:val="PlainText"/>
+        <w:rPr>
+          <w:rFonts w:ascii="Courier New" w:hAnsi="Courier New" w:cs="Courier New"/>
+        </w:rPr>
+      </w:pPr>
+      <w:r>
+        <w:rPr>
+          <w:rFonts w:ascii="Courier New" w:hAnsi="Courier New" w:cs="Courier New"/>
+        </w:rPr>
+        <w:t>Transport &amp; Miscellaneous</w:t>
+      </w:r>
+      <w:r>
+        <w:rPr>
+          <w:rFonts w:ascii="Courier New" w:hAnsi="Courier New" w:cs="Courier New"/>
+        </w:rPr>
+        <w:tab/>
+        <w:t>- 720</w:t>
+      </w:r>
+    </w:p>
+    <w:p>
+      <w:pPr>
+        <w:pStyle w:val="PlainText"/>
+        <w:rPr>
+          <w:rFonts w:ascii="Courier New" w:hAnsi="Courier New" w:cs="Courier New"/>
+        </w:rPr>
+      </w:pPr>
+      <w:r>
+        <w:rPr>
+          <w:rFonts w:ascii="Courier New" w:hAnsi="Courier New" w:cs="Courier New"/>
+        </w:rPr>
+        <w:t>Total Price</w:t>
+      </w:r>
+      <w:r>
+        <w:rPr>
+          <w:rFonts w:ascii="Courier New" w:hAnsi="Courier New" w:cs="Courier New"/>
+        </w:rPr>
+        <w:tab/>
+      </w:r>
+      <w:r>
+        <w:rPr>
+          <w:rFonts w:ascii="Courier New" w:hAnsi="Courier New" w:cs="Courier New"/>
+        </w:rPr>
+        <w:tab/>
+      </w:r>
+      <w:r>
+        <w:rPr>
+          <w:rFonts w:ascii="Courier New" w:hAnsi="Courier New" w:cs="Courier New"/>
+        </w:rPr>
+        <w:tab/>
+      </w:r>
+      <w:r>
+        <w:rPr>
+          <w:rFonts w:ascii="Courier New" w:hAnsi="Courier New" w:cs="Courier New"/>
+        </w:rPr>
+        <w:tab/>
+        <w:t>- 17168.0</w:t>
+      </w:r>
+    </w:p>
+    <w:p>
+      <w:pPr>
+        <w:pStyle w:val="PlainText"/>
+        <w:rPr>
+          <w:rFonts w:ascii="Courier New" w:hAnsi="Courier New" w:cs="Courier New"/>
+          <w:color w:val="FF0000"/>
+        </w:rPr>
+      </w:pPr>
+      <w:r>
+        <w:rPr>
+          <w:rFonts w:ascii="Courier New" w:hAnsi="Courier New" w:cs="Courier New"/>
+          <w:color w:val="FF0000"/>
+        </w:rPr>
+        <w:t>Amount Received</w:t>
+      </w:r>
+      <w:r>
+        <w:rPr>
+          <w:rFonts w:ascii="Courier New" w:hAnsi="Courier New" w:cs="Courier New"/>
+          <w:color w:val="FF0000"/>
+        </w:rPr>
+        <w:tab/>
+      </w:r>
+      <w:r>
+        <w:rPr>
+          <w:rFonts w:ascii="Courier New" w:hAnsi="Courier New" w:cs="Courier New"/>
+          <w:color w:val="FF0000"/>
+        </w:rPr>
+        <w:tab/>
+      </w:r>
+      <w:r>
+        <w:rPr>
+          <w:rFonts w:ascii="Courier New" w:hAnsi="Courier New" w:cs="Courier New"/>
+          <w:color w:val="FF0000"/>
+        </w:rPr>
+        <w:tab/>
+        <w:t>- 150008</w:t>
+      </w:r>
+    </w:p>
+    <w:p>
+      <w:pPr>
+        <w:pStyle w:val="PlainText"/>
+        <w:rPr>
+          <w:rFonts w:ascii="Courier New" w:hAnsi="Courier New" w:cs="Courier New"/>
+          <w:b/>
+        </w:rPr>
+      </w:pPr>
+      <w:r>
+        <w:rPr>
+          <w:rFonts w:ascii="Courier New" w:hAnsi="Courier New" w:cs="Courier New"/>
+          <w:b/>
+        </w:rPr>
+        <w:t>Amount balance</w:t>
+      </w:r>
+      <w:r>
+        <w:rPr>
+          <w:rFonts w:ascii="Courier New" w:hAnsi="Courier New" w:cs="Courier New"/>
+          <w:b/>
+        </w:rPr>
+        <w:tab/>
+      </w:r>
+      <w:r>
+        <w:rPr>
+          <w:rFonts w:ascii="Courier New" w:hAnsi="Courier New" w:cs="Courier New"/>
+          <w:b/>
+        </w:rPr>
+        <w:tab/>
+      </w:r>
+      <w:r>
+        <w:rPr>
+          <w:rFonts w:ascii="Courier New" w:hAnsi="Courier New" w:cs="Courier New"/>
+          <w:b/>
+        </w:rPr>
+        <w:tab/>
+        <w:t>- 141880.0</w:t>
+      </w:r>
+    </w:p>
+    <w:p>
+      <w:pPr>
+        <w:pStyle w:val="PlainText"/>
+        <w:rPr>
+          <w:rFonts w:ascii="Courier New" w:hAnsi="Courier New" w:cs="Courier New"/>
+        </w:rPr>
+      </w:pPr>
+      <w:r>
+        <w:rPr>
+          <w:rFonts w:ascii="Courier New" w:hAnsi="Courier New" w:cs="Courier New"/>
+        </w:rPr>
+        <w:t>Amount Received mode</w:t>
+      </w:r>
+      <w:r>
+        <w:rPr>
+          <w:rFonts w:ascii="Courier New" w:hAnsi="Courier New" w:cs="Courier New"/>
+        </w:rPr>
+        <w:tab/>
+      </w:r>
+      <w:r>
+        <w:rPr>
+          <w:rFonts w:ascii="Courier New" w:hAnsi="Courier New" w:cs="Courier New"/>
+        </w:rPr>
+        <w:tab/>
+        <w:t>- ACC 9/4/2018</w:t>
+      </w:r>
+    </w:p>
+    <w:p>
+      <w:pPr>
+        <w:pStyle w:val="PlainText"/>
+        <w:rPr>
+          <w:rFonts w:ascii="Courier New" w:hAnsi="Courier New" w:cs="Courier New"/>
+        </w:rPr>
+      </w:pPr>
+    </w:p>
+    <w:p>
+      <w:pPr>
+        <w:pStyle w:val="PlainText"/>
+        <w:rPr>
+          <w:rFonts w:ascii="Courier New" w:hAnsi="Courier New" w:cs="Courier New"/>
+          <w:b/>
+        </w:rPr>
+      </w:pPr>
     </w:p>
     <w:p>
       <w:pPr>

</xml_diff>